<commit_message>
Update video plans after 1st pass videos available.
</commit_message>
<xml_diff>
--- a/Video_Plan/P6-2-3a-I2C_plan.docx
+++ b/Video_Plan/P6-2-3a-I2C_plan.docx
@@ -1019,8 +1019,183 @@
               <w:lastRenderedPageBreak/>
               <w:t>control panel on the left and a close-up of the kit on the right.</w:t>
             </w:r>
+          </w:p>
+          <w:p>
+            <w:pPr>
+              <w:pStyle w:val="Header"/>
+              <w:tabs>
+                <w:tab w:val="clear" w:pos="4320"/>
+                <w:tab w:val="clear" w:pos="8640"/>
+              </w:tabs>
+              <w:ind w:left="720"/>
+              <w:rPr>
+                <w:rFonts w:ascii="Calibri" w:hAnsi="Calibri"/>
+                <w:szCs w:val="24"/>
+                <w:lang w:eastAsia="ja-JP"/>
+              </w:rPr>
+            </w:pPr>
+          </w:p>
+          <w:p>
+            <w:pPr>
+              <w:pStyle w:val="Header"/>
+              <w:tabs>
+                <w:tab w:val="clear" w:pos="4320"/>
+                <w:tab w:val="clear" w:pos="8640"/>
+              </w:tabs>
+              <w:rPr>
+                <w:rFonts w:ascii="Calibri" w:hAnsi="Calibri"/>
+                <w:szCs w:val="24"/>
+                <w:lang w:eastAsia="ja-JP"/>
+              </w:rPr>
+            </w:pPr>
+            <w:r>
+              <w:rPr>
+                <w:rFonts w:ascii="Calibri" w:hAnsi="Calibri"/>
+                <w:szCs w:val="24"/>
+                <w:lang w:eastAsia="ja-JP"/>
+              </w:rPr>
+              <w:t>TEXT ON SCREEN</w:t>
+            </w:r>
+            <w:r>
+              <w:rPr>
+                <w:rFonts w:ascii="Calibri" w:hAnsi="Calibri"/>
+                <w:szCs w:val="24"/>
+                <w:lang w:eastAsia="ja-JP"/>
+              </w:rPr>
+              <w:t xml:space="preserve"> (show when the 3 lines are added)</w:t>
+            </w:r>
+            <w:r>
+              <w:rPr>
+                <w:rFonts w:ascii="Calibri" w:hAnsi="Calibri"/>
+                <w:szCs w:val="24"/>
+                <w:lang w:eastAsia="ja-JP"/>
+              </w:rPr>
+              <w:t>:</w:t>
+            </w:r>
+          </w:p>
+          <w:p>
+            <w:pPr>
+              <w:pStyle w:val="Header"/>
+              <w:tabs>
+                <w:tab w:val="clear" w:pos="4320"/>
+                <w:tab w:val="clear" w:pos="8640"/>
+              </w:tabs>
+              <w:ind w:left="720"/>
+              <w:rPr>
+                <w:rFonts w:ascii="Calibri" w:hAnsi="Calibri"/>
+                <w:szCs w:val="24"/>
+                <w:lang w:eastAsia="ja-JP"/>
+              </w:rPr>
+            </w:pPr>
+            <w:r>
+              <w:rPr>
+                <w:rFonts w:ascii="Calibri" w:hAnsi="Calibri"/>
+                <w:szCs w:val="24"/>
+                <w:lang w:eastAsia="ja-JP"/>
+              </w:rPr>
+              <w:t xml:space="preserve">To add a new line, </w:t>
+            </w:r>
+            <w:r>
+              <w:rPr>
+                <w:rFonts w:ascii="Calibri" w:hAnsi="Calibri"/>
+                <w:szCs w:val="24"/>
+                <w:lang w:eastAsia="ja-JP"/>
+              </w:rPr>
+              <w:t xml:space="preserve">press </w:t>
+            </w:r>
+            <w:r>
+              <w:rPr>
+                <w:rFonts w:ascii="Calibri" w:hAnsi="Calibri"/>
+                <w:b/>
+                <w:szCs w:val="24"/>
+                <w:lang w:eastAsia="ja-JP"/>
+              </w:rPr>
+              <w:t>Control-</w:t>
+            </w:r>
+            <w:r>
+              <w:rPr>
+                <w:rFonts w:ascii="Calibri" w:hAnsi="Calibri"/>
+                <w:b/>
+                <w:szCs w:val="24"/>
+                <w:lang w:eastAsia="ja-JP"/>
+              </w:rPr>
+              <w:t>Enter</w:t>
+            </w:r>
+            <w:r>
+              <w:rPr>
+                <w:rFonts w:ascii="Calibri" w:hAnsi="Calibri"/>
+                <w:szCs w:val="24"/>
+                <w:lang w:eastAsia="ja-JP"/>
+              </w:rPr>
+              <w:t>.</w:t>
+            </w:r>
             <w:bookmarkStart w:id="0" w:name="_GoBack"/>
             <w:bookmarkEnd w:id="0"/>
+          </w:p>
+          <w:p>
+            <w:pPr>
+              <w:pStyle w:val="Header"/>
+              <w:tabs>
+                <w:tab w:val="clear" w:pos="4320"/>
+                <w:tab w:val="clear" w:pos="8640"/>
+              </w:tabs>
+              <w:ind w:left="720"/>
+              <w:rPr>
+                <w:rFonts w:ascii="Calibri" w:hAnsi="Calibri"/>
+                <w:szCs w:val="24"/>
+                <w:lang w:eastAsia="ja-JP"/>
+              </w:rPr>
+            </w:pPr>
+            <w:r>
+              <w:rPr>
+                <w:rFonts w:ascii="Calibri" w:hAnsi="Calibri"/>
+                <w:szCs w:val="24"/>
+                <w:lang w:eastAsia="ja-JP"/>
+              </w:rPr>
+              <w:t xml:space="preserve">To execute a line, select it and press </w:t>
+            </w:r>
+            <w:r>
+              <w:rPr>
+                <w:rFonts w:ascii="Calibri" w:hAnsi="Calibri"/>
+                <w:b/>
+                <w:szCs w:val="24"/>
+                <w:lang w:eastAsia="ja-JP"/>
+              </w:rPr>
+              <w:t>Enter</w:t>
+            </w:r>
+            <w:r>
+              <w:rPr>
+                <w:rFonts w:ascii="Calibri" w:hAnsi="Calibri"/>
+                <w:szCs w:val="24"/>
+                <w:lang w:eastAsia="ja-JP"/>
+              </w:rPr>
+              <w:t xml:space="preserve"> or click the </w:t>
+            </w:r>
+            <w:r>
+              <w:rPr>
+                <w:rFonts w:ascii="Calibri" w:hAnsi="Calibri"/>
+                <w:b/>
+                <w:szCs w:val="24"/>
+                <w:lang w:eastAsia="ja-JP"/>
+              </w:rPr>
+              <w:t>Send</w:t>
+            </w:r>
+            <w:r>
+              <w:rPr>
+                <w:rFonts w:ascii="Calibri" w:hAnsi="Calibri"/>
+                <w:szCs w:val="24"/>
+                <w:lang w:eastAsia="ja-JP"/>
+              </w:rPr>
+              <w:t xml:space="preserve"> button</w:t>
+            </w:r>
+            <w:r>
+              <w:rPr>
+                <w:rFonts w:ascii="Calibri" w:hAnsi="Calibri"/>
+                <w:szCs w:val="24"/>
+                <w:lang w:eastAsia="ja-JP"/>
+              </w:rPr>
+              <w:t>.</w:t>
+            </w:r>
           </w:p>
         </w:tc>
         <w:tc>

</xml_diff>